<commit_message>
final change for project 2
</commit_message>
<xml_diff>
--- a/resources/project_feedback_form.docx
+++ b/resources/project_feedback_form.docx
@@ -58,6 +58,9 @@
       <w:r>
         <w:t>:</w:t>
       </w:r>
+      <w:r>
+        <w:t xml:space="preserve"> Amanda</w:t>
+      </w:r>
     </w:p>
     <w:p>
       <w:r>
@@ -70,6 +73,9 @@
       <w:r>
         <w:t>:</w:t>
       </w:r>
+      <w:r>
+        <w:t xml:space="preserve"> teacher at central davis jr high</w:t>
+      </w:r>
     </w:p>
     <w:p>
       <w:r>
@@ -127,272 +133,700 @@
         <w:t xml:space="preserve"> </w:t>
       </w:r>
       <w:r>
+        <w:t>[   ]</w:t>
+      </w:r>
+      <w:r>
+        <w:t xml:space="preserve">                              </w:t>
+      </w:r>
+      <w:r>
+        <w:t xml:space="preserve">       </w:t>
+      </w:r>
+      <w:r>
+        <w:t xml:space="preserve"> </w:t>
+      </w:r>
+      <w:r>
+        <w:t>F</w:t>
+      </w:r>
+      <w:r>
+        <w:t>riend</w:t>
+      </w:r>
+      <w:r>
+        <w:t xml:space="preserve"> [</w:t>
+      </w:r>
+      <w:r>
+        <w:t>x</w:t>
+      </w:r>
+      <w:r>
+        <w:t>]</w:t>
+      </w:r>
+      <w:r>
+        <w:tab/>
+      </w:r>
+    </w:p>
+    <w:p>
+      <w:pPr>
+        <w:spacing w:after="0"/>
+      </w:pPr>
+      <w:r>
+        <w:t xml:space="preserve">                                      </w:t>
+      </w:r>
+      <w:r>
+        <w:t xml:space="preserve"> </w:t>
+      </w:r>
+      <w:r>
+        <w:t xml:space="preserve">      </w:t>
+      </w:r>
+      <w:r>
+        <w:t xml:space="preserve">  </w:t>
+      </w:r>
+      <w:r>
+        <w:t>A</w:t>
+      </w:r>
+      <w:r>
+        <w:t>cquaintance</w:t>
+      </w:r>
+      <w:r>
+        <w:t xml:space="preserve"> [   ]</w:t>
+      </w:r>
+      <w:r>
+        <w:t xml:space="preserve">                            </w:t>
+      </w:r>
+      <w:r>
+        <w:t>P</w:t>
+      </w:r>
+      <w:r>
+        <w:t>rofessional</w:t>
+      </w:r>
+      <w:r>
+        <w:t xml:space="preserve"> [   ]</w:t>
+      </w:r>
+      <w:r>
+        <w:tab/>
+      </w:r>
+    </w:p>
+    <w:p>
+      <w:pPr>
+        <w:spacing w:after="0"/>
+      </w:pPr>
+      <w:r>
+        <w:t xml:space="preserve">                                </w:t>
+      </w:r>
+      <w:r>
+        <w:t xml:space="preserve"> </w:t>
+      </w:r>
+      <w:r>
+        <w:t xml:space="preserve">   </w:t>
+      </w:r>
+      <w:r>
+        <w:t xml:space="preserve">  </w:t>
+      </w:r>
+      <w:r>
+        <w:t>Web</w:t>
+      </w:r>
+      <w:r>
+        <w:t>/</w:t>
+      </w:r>
+      <w:r>
+        <w:t>UX professor</w:t>
+      </w:r>
+      <w:r>
+        <w:t xml:space="preserve"> [   ]</w:t>
+      </w:r>
+      <w:r>
+        <w:t xml:space="preserve">          </w:t>
+      </w:r>
+      <w:r>
+        <w:t xml:space="preserve">Weber State professor </w:t>
+      </w:r>
+      <w:r>
+        <w:t>[   ]</w:t>
+      </w:r>
+      <w:r>
+        <w:t xml:space="preserve">    </w:t>
+      </w:r>
+    </w:p>
+    <w:p>
+      <w:pPr>
+        <w:spacing w:after="0"/>
+      </w:pPr>
+      <w:r>
+        <w:t xml:space="preserve">                                  </w:t>
+      </w:r>
+      <w:r>
+        <w:t xml:space="preserve">  </w:t>
+      </w:r>
+      <w:r>
+        <w:t xml:space="preserve">  </w:t>
+      </w:r>
+      <w:r>
+        <w:t xml:space="preserve">  </w:t>
+      </w:r>
+      <w:r>
+        <w:t>Weber State staff</w:t>
+      </w:r>
+      <w:r>
+        <w:t xml:space="preserve"> [   ]</w:t>
+      </w:r>
+      <w:r>
+        <w:t xml:space="preserve">       </w:t>
+      </w:r>
+      <w:r>
+        <w:t xml:space="preserve">  </w:t>
+      </w:r>
+      <w:r>
+        <w:t xml:space="preserve">  </w:t>
+      </w:r>
+      <w:r>
+        <w:t xml:space="preserve"> O</w:t>
+      </w:r>
+      <w:r>
+        <w:t>ther, please specify</w:t>
+      </w:r>
+      <w:r>
+        <w:t>:</w:t>
+      </w:r>
+      <w:r>
+        <w:t xml:space="preserve"> </w:t>
+      </w:r>
+      <w:r>
+        <w:t>________</w:t>
+      </w:r>
+      <w:r>
+        <w:t>_______</w:t>
+      </w:r>
+      <w:r>
+        <w:t>______</w:t>
+      </w:r>
+    </w:p>
+    <w:p>
+      <w:pPr>
+        <w:pStyle w:val="Heading1"/>
+      </w:pPr>
+      <w:r>
+        <w:t xml:space="preserve">Part 1 - </w:t>
+      </w:r>
+      <w:r>
+        <w:t>Questions for Client Only:</w:t>
+      </w:r>
+    </w:p>
+    <w:p>
+      <w:pPr>
+        <w:rPr>
+          <w:b/>
+          <w:bCs/>
+        </w:rPr>
+      </w:pPr>
+      <w:r>
+        <w:rPr>
+          <w:b/>
+          <w:bCs/>
+        </w:rPr>
+        <w:t>1.</w:t>
+      </w:r>
+      <w:r>
+        <w:rPr>
+          <w:b/>
+          <w:bCs/>
+        </w:rPr>
+        <w:t xml:space="preserve"> </w:t>
+      </w:r>
+      <w:r>
+        <w:rPr>
+          <w:b/>
+          <w:bCs/>
+        </w:rPr>
+        <w:t xml:space="preserve">Were the </w:t>
+      </w:r>
+      <w:r>
+        <w:rPr>
+          <w:b/>
+          <w:bCs/>
+        </w:rPr>
+        <w:t>requirements</w:t>
+      </w:r>
+      <w:r>
+        <w:rPr>
+          <w:b/>
+          <w:bCs/>
+        </w:rPr>
+        <w:t>/objectives</w:t>
+      </w:r>
+      <w:r>
+        <w:rPr>
+          <w:b/>
+          <w:bCs/>
+        </w:rPr>
+        <w:t xml:space="preserve"> </w:t>
+      </w:r>
+      <w:r>
+        <w:rPr>
+          <w:b/>
+          <w:bCs/>
+        </w:rPr>
+        <w:t xml:space="preserve">of the project </w:t>
+      </w:r>
+      <w:r>
+        <w:rPr>
+          <w:b/>
+          <w:bCs/>
+        </w:rPr>
+        <w:t>met</w:t>
+      </w:r>
+      <w:r>
+        <w:rPr>
+          <w:b/>
+          <w:bCs/>
+        </w:rPr>
+        <w:t xml:space="preserve"> by the student</w:t>
+      </w:r>
+      <w:r>
+        <w:rPr>
+          <w:b/>
+          <w:bCs/>
+        </w:rPr>
+        <w:t>?</w:t>
+      </w:r>
+    </w:p>
+    <w:p>
+      <w:pPr>
+        <w:ind w:firstLine="270"/>
+      </w:pPr>
+      <w:r>
+        <w:t xml:space="preserve">[   ] </w:t>
+      </w:r>
+      <w:r>
+        <w:t>All requirements were met</w:t>
+      </w:r>
+      <w:r>
+        <w:t xml:space="preserve"> </w:t>
+      </w:r>
+    </w:p>
+    <w:p>
+      <w:pPr>
+        <w:ind w:firstLine="270"/>
+      </w:pPr>
+      <w:r>
+        <w:t>[</w:t>
+      </w:r>
+      <w:r>
+        <w:t>x</w:t>
+      </w:r>
+      <w:r>
+        <w:t xml:space="preserve">] </w:t>
+      </w:r>
+      <w:r>
+        <w:t>Most requirements were met</w:t>
+      </w:r>
+      <w:r>
+        <w:t xml:space="preserve">         </w:t>
+      </w:r>
+    </w:p>
+    <w:p>
+      <w:pPr>
+        <w:ind w:firstLine="270"/>
+      </w:pPr>
+      <w:r>
+        <w:t xml:space="preserve">[   ] </w:t>
+      </w:r>
+      <w:r>
+        <w:t>Some requirements were met</w:t>
+      </w:r>
+      <w:r>
+        <w:t xml:space="preserve">          </w:t>
+      </w:r>
+    </w:p>
+    <w:p>
+      <w:pPr>
+        <w:ind w:firstLine="270"/>
+      </w:pPr>
+      <w:r>
+        <w:t xml:space="preserve">[   ] </w:t>
+      </w:r>
+      <w:r>
+        <w:t>No requirements were met</w:t>
+      </w:r>
+    </w:p>
+    <w:p>
+      <w:pPr>
+        <w:ind w:firstLine="270"/>
+      </w:pPr>
+      <w:r>
+        <w:rPr>
+          <w:b/>
+          <w:bCs/>
+        </w:rPr>
+        <w:t>Add Comment</w:t>
+      </w:r>
+      <w:r>
+        <w:t xml:space="preserve">:  </w:t>
+      </w:r>
+    </w:p>
+    <w:p>
+      <w:pPr>
+        <w:ind w:firstLine="270"/>
+      </w:pPr>
+      <w:r>
+        <w:t>Nav Bar was wonky.</w:t>
+      </w:r>
+    </w:p>
+    <w:p>
+      <w:pPr>
+        <w:ind w:firstLine="270"/>
+      </w:pPr>
+    </w:p>
+    <w:p>
+      <w:pPr>
+        <w:ind w:firstLine="270"/>
+      </w:pPr>
+    </w:p>
+    <w:p>
+      <w:pPr>
+        <w:rPr>
+          <w:b/>
+          <w:bCs/>
+        </w:rPr>
+      </w:pPr>
+      <w:r>
+        <w:rPr>
+          <w:b/>
+          <w:bCs/>
+        </w:rPr>
+        <w:t>2.</w:t>
+      </w:r>
+      <w:r>
+        <w:rPr>
+          <w:b/>
+          <w:bCs/>
+        </w:rPr>
+        <w:t xml:space="preserve"> </w:t>
+      </w:r>
+      <w:r>
+        <w:rPr>
+          <w:b/>
+          <w:bCs/>
+        </w:rPr>
+        <w:t>How satisfied were you with the</w:t>
+      </w:r>
+      <w:r>
+        <w:rPr>
+          <w:b/>
+          <w:bCs/>
+        </w:rPr>
+        <w:t xml:space="preserve"> communication during your project’s completion?</w:t>
+      </w:r>
+    </w:p>
+    <w:p>
+      <w:pPr>
+        <w:ind w:firstLine="270"/>
+      </w:pPr>
+      <w:r>
+        <w:t xml:space="preserve">[   ] </w:t>
+      </w:r>
+      <w:r>
+        <w:t>Very Satisfied</w:t>
+      </w:r>
+      <w:r>
+        <w:t xml:space="preserve">    </w:t>
+      </w:r>
+      <w:r>
+        <w:t xml:space="preserve"> </w:t>
+      </w:r>
+      <w:r>
+        <w:t xml:space="preserve"> </w:t>
+      </w:r>
+      <w:r>
+        <w:t xml:space="preserve">    </w:t>
+      </w:r>
+      <w:r>
         <w:t xml:space="preserve">[ </w:t>
       </w:r>
-      <w:proofErr w:type="gramStart"/>
-      <w:r>
-        <w:t xml:space="preserve">  ]</w:t>
-      </w:r>
-      <w:proofErr w:type="gramEnd"/>
-      <w:r>
-        <w:t xml:space="preserve">                              </w:t>
+      <w:r>
+        <w:t>x</w:t>
+      </w:r>
+      <w:r>
+        <w:t xml:space="preserve"> ] </w:t>
+      </w:r>
+      <w:r>
+        <w:t>Satisfied</w:t>
+      </w:r>
+      <w:r>
+        <w:t xml:space="preserve">    </w:t>
+      </w:r>
+      <w:r>
+        <w:t xml:space="preserve">    </w:t>
+      </w:r>
+      <w:r>
+        <w:t xml:space="preserve">  </w:t>
+      </w:r>
+      <w:r>
+        <w:t xml:space="preserve">[   ] </w:t>
+      </w:r>
+      <w:r>
+        <w:t>Neutral</w:t>
+      </w:r>
+      <w:r>
+        <w:t xml:space="preserve">  </w:t>
+      </w:r>
+      <w:r>
+        <w:t xml:space="preserve">   </w:t>
+      </w:r>
+      <w:r>
+        <w:t xml:space="preserve"> </w:t>
+      </w:r>
+      <w:r>
+        <w:t xml:space="preserve">  </w:t>
+      </w:r>
+      <w:r>
+        <w:t xml:space="preserve">   </w:t>
+      </w:r>
+      <w:r>
+        <w:t xml:space="preserve">[   ] </w:t>
+      </w:r>
+      <w:r>
+        <w:t>Dissatisfied</w:t>
+      </w:r>
+      <w:r>
+        <w:t xml:space="preserve"> </w:t>
+      </w:r>
+      <w:r>
+        <w:t xml:space="preserve">  </w:t>
       </w:r>
       <w:r>
         <w:t xml:space="preserve">       </w:t>
       </w:r>
       <w:r>
-        <w:t xml:space="preserve"> </w:t>
-      </w:r>
-      <w:r>
-        <w:t>F</w:t>
-      </w:r>
-      <w:r>
-        <w:t>riend</w:t>
-      </w:r>
-      <w:r>
-        <w:t xml:space="preserve"> [   ]</w:t>
-      </w:r>
-      <w:r>
-        <w:tab/>
-      </w:r>
-    </w:p>
-    <w:p>
-      <w:pPr>
-        <w:spacing w:after="0"/>
-      </w:pPr>
-      <w:r>
-        <w:t xml:space="preserve">                                      </w:t>
-      </w:r>
-      <w:r>
-        <w:t xml:space="preserve"> </w:t>
-      </w:r>
-      <w:r>
-        <w:t xml:space="preserve">      </w:t>
+        <w:t xml:space="preserve">[   ] </w:t>
+      </w:r>
+      <w:r>
+        <w:t>Very Dissatisfied</w:t>
+      </w:r>
+    </w:p>
+    <w:p>
+      <w:pPr>
+        <w:ind w:firstLine="270"/>
+      </w:pPr>
+      <w:r>
+        <w:rPr>
+          <w:b/>
+          <w:bCs/>
+        </w:rPr>
+        <w:t>Add Comment</w:t>
+      </w:r>
+      <w:r>
+        <w:t xml:space="preserve">: </w:t>
+      </w:r>
+      <w:r>
+        <w:t xml:space="preserve"> </w:t>
+      </w:r>
+    </w:p>
+    <w:p>
+      <w:pPr>
+        <w:ind w:firstLine="270"/>
+      </w:pPr>
+    </w:p>
+    <w:p>
+      <w:pPr>
+        <w:ind w:firstLine="270"/>
+      </w:pPr>
+    </w:p>
+    <w:p>
+      <w:pPr>
+        <w:ind w:firstLine="270"/>
+      </w:pPr>
+    </w:p>
+    <w:p>
+      <w:pPr>
+        <w:rPr>
+          <w:b/>
+          <w:bCs/>
+        </w:rPr>
+      </w:pPr>
+      <w:r>
+        <w:rPr>
+          <w:b/>
+          <w:bCs/>
+        </w:rPr>
+        <w:t>3.</w:t>
+      </w:r>
+      <w:r>
+        <w:rPr>
+          <w:b/>
+          <w:bCs/>
+        </w:rPr>
+        <w:t xml:space="preserve"> </w:t>
+      </w:r>
+      <w:r>
+        <w:rPr>
+          <w:b/>
+          <w:bCs/>
+        </w:rPr>
+        <w:t>What is your impression of the student’s knowledge and skill level based on your experience working with him/her?</w:t>
+      </w:r>
+    </w:p>
+    <w:p>
+      <w:pPr>
+        <w:ind w:firstLine="270"/>
+      </w:pPr>
+      <w:r>
+        <w:t xml:space="preserve">[ </w:t>
+      </w:r>
+      <w:r>
+        <w:t>x</w:t>
+      </w:r>
+      <w:r>
+        <w:t xml:space="preserve"> ] </w:t>
+      </w:r>
+      <w:r>
+        <w:t>5</w:t>
+      </w:r>
+      <w:r>
+        <w:t xml:space="preserve"> (High)</w:t>
+      </w:r>
+      <w:r>
+        <w:t xml:space="preserve">     </w:t>
       </w:r>
       <w:r>
         <w:t xml:space="preserve">  </w:t>
       </w:r>
       <w:r>
-        <w:t>A</w:t>
-      </w:r>
-      <w:r>
-        <w:t>cquaintance</w:t>
-      </w:r>
-      <w:r>
-        <w:t xml:space="preserve"> [ </w:t>
-      </w:r>
-      <w:proofErr w:type="gramStart"/>
-      <w:r>
-        <w:t xml:space="preserve">  ]</w:t>
-      </w:r>
-      <w:proofErr w:type="gramEnd"/>
-      <w:r>
-        <w:t xml:space="preserve">                            </w:t>
-      </w:r>
-      <w:r>
-        <w:t>P</w:t>
-      </w:r>
-      <w:r>
-        <w:t>rofessional</w:t>
-      </w:r>
-      <w:r>
-        <w:t xml:space="preserve"> [   ]</w:t>
-      </w:r>
-      <w:r>
-        <w:tab/>
-      </w:r>
-    </w:p>
-    <w:p>
-      <w:pPr>
-        <w:spacing w:after="0"/>
-      </w:pPr>
-      <w:r>
-        <w:t xml:space="preserve">                                </w:t>
-      </w:r>
-      <w:r>
-        <w:t xml:space="preserve"> </w:t>
+        <w:t xml:space="preserve">    </w:t>
+      </w:r>
+      <w:r>
+        <w:t xml:space="preserve"> </w:t>
+      </w:r>
+      <w:r>
+        <w:t xml:space="preserve">  </w:t>
+      </w:r>
+      <w:r>
+        <w:t xml:space="preserve">  </w:t>
+      </w:r>
+      <w:r>
+        <w:t xml:space="preserve">[   ] </w:t>
+      </w:r>
+      <w:r>
+        <w:t xml:space="preserve">4      </w:t>
+      </w:r>
+      <w:r>
+        <w:t xml:space="preserve">  </w:t>
+      </w:r>
+      <w:r>
+        <w:t xml:space="preserve">    </w:t>
+      </w:r>
+      <w:r>
+        <w:t xml:space="preserve">    </w:t>
+      </w:r>
+      <w:r>
+        <w:t xml:space="preserve">[   ] </w:t>
+      </w:r>
+      <w:r>
+        <w:t xml:space="preserve">3     </w:t>
+      </w:r>
+      <w:r>
+        <w:t xml:space="preserve"> </w:t>
+      </w:r>
+      <w:r>
+        <w:t xml:space="preserve">     </w:t>
+      </w:r>
+      <w:r>
+        <w:t xml:space="preserve">     </w:t>
+      </w:r>
+      <w:r>
+        <w:t xml:space="preserve">[   ] </w:t>
+      </w:r>
+      <w:r>
+        <w:t xml:space="preserve">2      </w:t>
+      </w:r>
+      <w:r>
+        <w:t xml:space="preserve"> </w:t>
+      </w:r>
+      <w:r>
+        <w:t xml:space="preserve"> </w:t>
+      </w:r>
+      <w:r>
+        <w:t xml:space="preserve"> </w:t>
+      </w:r>
+      <w:r>
+        <w:t xml:space="preserve">     </w:t>
       </w:r>
       <w:r>
         <w:t xml:space="preserve">   </w:t>
       </w:r>
       <w:r>
-        <w:t xml:space="preserve">  </w:t>
-      </w:r>
-      <w:r>
-        <w:t>Web</w:t>
-      </w:r>
-      <w:r>
-        <w:t>/</w:t>
-      </w:r>
-      <w:r>
-        <w:t>UX professor</w:t>
-      </w:r>
-      <w:r>
-        <w:t xml:space="preserve"> [ </w:t>
-      </w:r>
-      <w:proofErr w:type="gramStart"/>
-      <w:r>
-        <w:t xml:space="preserve">  ]</w:t>
-      </w:r>
-      <w:proofErr w:type="gramEnd"/>
-      <w:r>
-        <w:t xml:space="preserve">          </w:t>
-      </w:r>
-      <w:r>
-        <w:t xml:space="preserve">Weber State professor </w:t>
-      </w:r>
-      <w:r>
-        <w:t>[   ]</w:t>
-      </w:r>
-      <w:r>
-        <w:t xml:space="preserve">    </w:t>
-      </w:r>
-    </w:p>
-    <w:p>
-      <w:pPr>
-        <w:spacing w:after="0"/>
-      </w:pPr>
-      <w:r>
-        <w:t xml:space="preserve">                                  </w:t>
-      </w:r>
-      <w:r>
-        <w:t xml:space="preserve">  </w:t>
-      </w:r>
-      <w:r>
-        <w:t xml:space="preserve">  </w:t>
-      </w:r>
-      <w:r>
-        <w:t xml:space="preserve">  </w:t>
-      </w:r>
-      <w:r>
-        <w:t>Weber State staff</w:t>
-      </w:r>
-      <w:r>
-        <w:t xml:space="preserve"> [ </w:t>
-      </w:r>
-      <w:proofErr w:type="gramStart"/>
-      <w:r>
-        <w:t xml:space="preserve">  ]</w:t>
-      </w:r>
-      <w:proofErr w:type="gramEnd"/>
-      <w:r>
-        <w:t xml:space="preserve">       </w:t>
-      </w:r>
-      <w:r>
-        <w:t xml:space="preserve">  </w:t>
-      </w:r>
-      <w:r>
-        <w:t xml:space="preserve">  </w:t>
-      </w:r>
-      <w:r>
-        <w:t xml:space="preserve"> O</w:t>
-      </w:r>
-      <w:r>
-        <w:t>ther, please specify</w:t>
-      </w:r>
-      <w:r>
-        <w:t>:</w:t>
-      </w:r>
-      <w:r>
-        <w:t xml:space="preserve"> </w:t>
-      </w:r>
-      <w:r>
-        <w:t>________</w:t>
-      </w:r>
-      <w:r>
-        <w:t>_______</w:t>
-      </w:r>
-      <w:r>
-        <w:t>______</w:t>
-      </w:r>
-    </w:p>
-    <w:p>
-      <w:pPr>
-        <w:pStyle w:val="Heading1"/>
-      </w:pPr>
-      <w:r>
-        <w:t xml:space="preserve">Part 1 - </w:t>
-      </w:r>
-      <w:r>
-        <w:t>Questions for Client Only:</w:t>
-      </w:r>
-    </w:p>
-    <w:p>
-      <w:pPr>
-        <w:rPr>
-          <w:b/>
-          <w:bCs/>
-        </w:rPr>
-      </w:pPr>
-      <w:r>
-        <w:rPr>
-          <w:b/>
-          <w:bCs/>
-        </w:rPr>
-        <w:t>1.</w:t>
-      </w:r>
-      <w:r>
-        <w:rPr>
-          <w:b/>
-          <w:bCs/>
-        </w:rPr>
-        <w:t xml:space="preserve"> </w:t>
-      </w:r>
-      <w:r>
-        <w:rPr>
-          <w:b/>
-          <w:bCs/>
-        </w:rPr>
-        <w:t xml:space="preserve">Were the </w:t>
-      </w:r>
-      <w:r>
-        <w:rPr>
-          <w:b/>
-          <w:bCs/>
-        </w:rPr>
-        <w:t>requirements</w:t>
-      </w:r>
-      <w:r>
-        <w:rPr>
-          <w:b/>
-          <w:bCs/>
-        </w:rPr>
-        <w:t>/objectives</w:t>
-      </w:r>
-      <w:r>
-        <w:rPr>
-          <w:b/>
-          <w:bCs/>
-        </w:rPr>
-        <w:t xml:space="preserve"> </w:t>
-      </w:r>
-      <w:r>
-        <w:rPr>
-          <w:b/>
-          <w:bCs/>
-        </w:rPr>
-        <w:t xml:space="preserve">of the project </w:t>
-      </w:r>
-      <w:r>
-        <w:rPr>
-          <w:b/>
-          <w:bCs/>
-        </w:rPr>
-        <w:t>met</w:t>
-      </w:r>
-      <w:r>
-        <w:rPr>
-          <w:b/>
-          <w:bCs/>
-        </w:rPr>
-        <w:t xml:space="preserve"> by the student</w:t>
-      </w:r>
-      <w:r>
-        <w:rPr>
-          <w:b/>
-          <w:bCs/>
-        </w:rPr>
-        <w:t>?</w:t>
+        <w:t xml:space="preserve">[   ] </w:t>
+      </w:r>
+      <w:r>
+        <w:t>1</w:t>
+      </w:r>
+      <w:r>
+        <w:t xml:space="preserve"> (</w:t>
+      </w:r>
+      <w:r>
+        <w:t>Low</w:t>
+      </w:r>
+      <w:r>
+        <w:t>)</w:t>
+      </w:r>
+    </w:p>
+    <w:p>
+      <w:pPr>
+        <w:ind w:firstLine="270"/>
+      </w:pPr>
+      <w:r>
+        <w:rPr>
+          <w:b/>
+          <w:bCs/>
+        </w:rPr>
+        <w:t>Add Comment</w:t>
+      </w:r>
+      <w:r>
+        <w:t xml:space="preserve">:  </w:t>
+      </w:r>
+    </w:p>
+    <w:p>
+      <w:pPr>
+        <w:ind w:firstLine="270"/>
+      </w:pPr>
+    </w:p>
+    <w:p>
+      <w:pPr>
+        <w:ind w:firstLine="270"/>
+      </w:pPr>
+      <w:r>
+        <w:t>He sounded like he knew the fixes that were needed to get the small issues taken care of</w:t>
+      </w:r>
+    </w:p>
+    <w:p>
+      <w:pPr>
+        <w:ind w:firstLine="270"/>
+      </w:pPr>
+    </w:p>
+    <w:p>
+      <w:pPr>
+        <w:rPr>
+          <w:b/>
+          <w:bCs/>
+        </w:rPr>
+      </w:pPr>
+      <w:r>
+        <w:rPr>
+          <w:b/>
+          <w:bCs/>
+        </w:rPr>
+        <w:t>4.</w:t>
+      </w:r>
+      <w:r>
+        <w:rPr>
+          <w:b/>
+          <w:bCs/>
+        </w:rPr>
+        <w:t xml:space="preserve"> </w:t>
+      </w:r>
+      <w:r>
+        <w:rPr>
+          <w:b/>
+          <w:bCs/>
+        </w:rPr>
+        <w:t>How effective was the student in solving problems and making decisions during the completion of the project?</w:t>
       </w:r>
     </w:p>
     <w:p>
@@ -402,479 +836,11 @@
       <w:r>
         <w:t xml:space="preserve">[ </w:t>
       </w:r>
-      <w:proofErr w:type="gramStart"/>
-      <w:r>
-        <w:t xml:space="preserve">  ]</w:t>
-      </w:r>
-      <w:proofErr w:type="gramEnd"/>
-      <w:r>
-        <w:t xml:space="preserve"> </w:t>
-      </w:r>
-      <w:r>
-        <w:t>All requirements were met</w:t>
-      </w:r>
-      <w:r>
-        <w:t xml:space="preserve"> </w:t>
-      </w:r>
-    </w:p>
-    <w:p>
-      <w:pPr>
-        <w:ind w:firstLine="270"/>
-      </w:pPr>
-      <w:r>
-        <w:t xml:space="preserve">[ </w:t>
-      </w:r>
-      <w:proofErr w:type="gramStart"/>
-      <w:r>
-        <w:t xml:space="preserve">  ]</w:t>
-      </w:r>
-      <w:proofErr w:type="gramEnd"/>
-      <w:r>
-        <w:t xml:space="preserve"> </w:t>
-      </w:r>
-      <w:r>
-        <w:t>Most requirements were met</w:t>
-      </w:r>
-      <w:r>
-        <w:t xml:space="preserve">         </w:t>
-      </w:r>
-    </w:p>
-    <w:p>
-      <w:pPr>
-        <w:ind w:firstLine="270"/>
-      </w:pPr>
-      <w:r>
-        <w:t xml:space="preserve">[ </w:t>
-      </w:r>
-      <w:proofErr w:type="gramStart"/>
-      <w:r>
-        <w:t xml:space="preserve">  ]</w:t>
-      </w:r>
-      <w:proofErr w:type="gramEnd"/>
-      <w:r>
-        <w:t xml:space="preserve"> </w:t>
-      </w:r>
-      <w:r>
-        <w:t>Some requirements were met</w:t>
-      </w:r>
-      <w:r>
-        <w:t xml:space="preserve">          </w:t>
-      </w:r>
-    </w:p>
-    <w:p>
-      <w:pPr>
-        <w:ind w:firstLine="270"/>
-      </w:pPr>
-      <w:r>
-        <w:t xml:space="preserve">[ </w:t>
-      </w:r>
-      <w:proofErr w:type="gramStart"/>
-      <w:r>
-        <w:t xml:space="preserve">  ]</w:t>
-      </w:r>
-      <w:proofErr w:type="gramEnd"/>
-      <w:r>
-        <w:t xml:space="preserve"> </w:t>
-      </w:r>
-      <w:r>
-        <w:t>No requirements were met</w:t>
-      </w:r>
-    </w:p>
-    <w:p>
-      <w:pPr>
-        <w:ind w:firstLine="270"/>
-      </w:pPr>
-      <w:r>
-        <w:rPr>
-          <w:b/>
-          <w:bCs/>
-        </w:rPr>
-        <w:t>Add Comment</w:t>
-      </w:r>
-      <w:r>
-        <w:t xml:space="preserve">:  </w:t>
-      </w:r>
-    </w:p>
-    <w:p>
-      <w:pPr>
-        <w:ind w:firstLine="270"/>
-      </w:pPr>
-    </w:p>
-    <w:p>
-      <w:pPr>
-        <w:ind w:firstLine="270"/>
-      </w:pPr>
-    </w:p>
-    <w:p>
-      <w:pPr>
-        <w:ind w:firstLine="270"/>
-      </w:pPr>
-    </w:p>
-    <w:p>
-      <w:pPr>
-        <w:rPr>
-          <w:b/>
-          <w:bCs/>
-        </w:rPr>
-      </w:pPr>
-      <w:r>
-        <w:rPr>
-          <w:b/>
-          <w:bCs/>
-        </w:rPr>
-        <w:t>2.</w:t>
-      </w:r>
-      <w:r>
-        <w:rPr>
-          <w:b/>
-          <w:bCs/>
-        </w:rPr>
-        <w:t xml:space="preserve"> </w:t>
-      </w:r>
-      <w:r>
-        <w:rPr>
-          <w:b/>
-          <w:bCs/>
-        </w:rPr>
-        <w:t>How satisfied were you with the</w:t>
-      </w:r>
-      <w:r>
-        <w:rPr>
-          <w:b/>
-          <w:bCs/>
-        </w:rPr>
-        <w:t xml:space="preserve"> communication during your project’s completion?</w:t>
-      </w:r>
-    </w:p>
-    <w:p>
-      <w:pPr>
-        <w:ind w:firstLine="270"/>
-      </w:pPr>
-      <w:r>
-        <w:t xml:space="preserve">[ </w:t>
-      </w:r>
-      <w:proofErr w:type="gramStart"/>
-      <w:r>
-        <w:t xml:space="preserve">  ]</w:t>
-      </w:r>
-      <w:proofErr w:type="gramEnd"/>
-      <w:r>
-        <w:t xml:space="preserve"> </w:t>
-      </w:r>
-      <w:r>
-        <w:t>Very Satisfied</w:t>
-      </w:r>
-      <w:r>
-        <w:t xml:space="preserve">    </w:t>
-      </w:r>
-      <w:r>
-        <w:t xml:space="preserve"> </w:t>
-      </w:r>
-      <w:r>
-        <w:t xml:space="preserve"> </w:t>
-      </w:r>
-      <w:r>
-        <w:t xml:space="preserve">    </w:t>
-      </w:r>
-      <w:r>
-        <w:t xml:space="preserve">[   ] </w:t>
-      </w:r>
-      <w:r>
-        <w:t>Satisfied</w:t>
-      </w:r>
-      <w:r>
-        <w:t xml:space="preserve">    </w:t>
-      </w:r>
-      <w:r>
-        <w:t xml:space="preserve">    </w:t>
-      </w:r>
-      <w:r>
-        <w:t xml:space="preserve">  </w:t>
-      </w:r>
-      <w:r>
-        <w:t xml:space="preserve">[   ] </w:t>
-      </w:r>
-      <w:r>
-        <w:t>Neutral</w:t>
-      </w:r>
-      <w:r>
-        <w:t xml:space="preserve">  </w:t>
-      </w:r>
-      <w:r>
-        <w:t xml:space="preserve">   </w:t>
-      </w:r>
-      <w:r>
-        <w:t xml:space="preserve"> </w:t>
-      </w:r>
-      <w:r>
-        <w:t xml:space="preserve">  </w:t>
-      </w:r>
-      <w:r>
-        <w:t xml:space="preserve">   </w:t>
-      </w:r>
-      <w:r>
-        <w:t xml:space="preserve">[   ] </w:t>
-      </w:r>
-      <w:r>
-        <w:t>Dissatisfied</w:t>
-      </w:r>
-      <w:r>
-        <w:t xml:space="preserve"> </w:t>
-      </w:r>
-      <w:r>
-        <w:t xml:space="preserve">  </w:t>
-      </w:r>
-      <w:r>
-        <w:t xml:space="preserve">       </w:t>
-      </w:r>
-      <w:r>
-        <w:t xml:space="preserve">[   ] </w:t>
-      </w:r>
-      <w:r>
-        <w:t>Very Dissatisfied</w:t>
-      </w:r>
-    </w:p>
-    <w:p>
-      <w:pPr>
-        <w:ind w:firstLine="270"/>
-      </w:pPr>
-      <w:r>
-        <w:rPr>
-          <w:b/>
-          <w:bCs/>
-        </w:rPr>
-        <w:t>Add Comment</w:t>
-      </w:r>
-      <w:r>
-        <w:t xml:space="preserve">: </w:t>
-      </w:r>
-      <w:r>
-        <w:t xml:space="preserve"> </w:t>
-      </w:r>
-    </w:p>
-    <w:p>
-      <w:pPr>
-        <w:ind w:firstLine="270"/>
-      </w:pPr>
-    </w:p>
-    <w:p>
-      <w:pPr>
-        <w:ind w:firstLine="270"/>
-      </w:pPr>
-    </w:p>
-    <w:p>
-      <w:pPr>
-        <w:ind w:firstLine="270"/>
-      </w:pPr>
-    </w:p>
-    <w:p>
-      <w:pPr>
-        <w:rPr>
-          <w:b/>
-          <w:bCs/>
-        </w:rPr>
-      </w:pPr>
-      <w:r>
-        <w:rPr>
-          <w:b/>
-          <w:bCs/>
-        </w:rPr>
-        <w:t>3.</w:t>
-      </w:r>
-      <w:r>
-        <w:rPr>
-          <w:b/>
-          <w:bCs/>
-        </w:rPr>
-        <w:t xml:space="preserve"> </w:t>
-      </w:r>
-      <w:r>
-        <w:rPr>
-          <w:b/>
-          <w:bCs/>
-        </w:rPr>
-        <w:t>What is your impression of the student’s knowledge and skill level based on your experience working with him/her?</w:t>
-      </w:r>
-    </w:p>
-    <w:p>
-      <w:pPr>
-        <w:ind w:firstLine="270"/>
-      </w:pPr>
-      <w:r>
-        <w:t xml:space="preserve">[ </w:t>
-      </w:r>
-      <w:proofErr w:type="gramStart"/>
-      <w:r>
-        <w:t xml:space="preserve">  ]</w:t>
-      </w:r>
-      <w:proofErr w:type="gramEnd"/>
-      <w:r>
-        <w:t xml:space="preserve"> </w:t>
-      </w:r>
-      <w:r>
-        <w:t>5</w:t>
-      </w:r>
-      <w:r>
-        <w:t xml:space="preserve"> (High)</w:t>
-      </w:r>
-      <w:r>
-        <w:t xml:space="preserve">     </w:t>
-      </w:r>
-      <w:r>
-        <w:t xml:space="preserve">  </w:t>
-      </w:r>
-      <w:r>
-        <w:t xml:space="preserve">    </w:t>
-      </w:r>
-      <w:r>
-        <w:t xml:space="preserve"> </w:t>
-      </w:r>
-      <w:r>
-        <w:t xml:space="preserve">  </w:t>
-      </w:r>
-      <w:r>
-        <w:t xml:space="preserve">  </w:t>
-      </w:r>
-      <w:r>
-        <w:t xml:space="preserve">[   ] </w:t>
-      </w:r>
-      <w:r>
-        <w:t xml:space="preserve">4      </w:t>
-      </w:r>
-      <w:r>
-        <w:t xml:space="preserve">  </w:t>
-      </w:r>
-      <w:r>
-        <w:t xml:space="preserve">    </w:t>
-      </w:r>
-      <w:r>
-        <w:t xml:space="preserve">    </w:t>
-      </w:r>
-      <w:r>
-        <w:t xml:space="preserve">[   ] </w:t>
-      </w:r>
-      <w:r>
-        <w:t xml:space="preserve">3     </w:t>
-      </w:r>
-      <w:r>
-        <w:t xml:space="preserve"> </w:t>
-      </w:r>
-      <w:r>
-        <w:t xml:space="preserve">     </w:t>
-      </w:r>
-      <w:r>
-        <w:t xml:space="preserve">     </w:t>
-      </w:r>
-      <w:r>
-        <w:t xml:space="preserve">[   ] </w:t>
-      </w:r>
-      <w:r>
-        <w:t xml:space="preserve">2      </w:t>
-      </w:r>
-      <w:r>
-        <w:t xml:space="preserve"> </w:t>
-      </w:r>
-      <w:r>
-        <w:t xml:space="preserve"> </w:t>
-      </w:r>
-      <w:r>
-        <w:t xml:space="preserve"> </w:t>
-      </w:r>
-      <w:r>
-        <w:t xml:space="preserve">     </w:t>
-      </w:r>
-      <w:r>
-        <w:t xml:space="preserve">   </w:t>
-      </w:r>
-      <w:r>
-        <w:t xml:space="preserve">[   ] </w:t>
-      </w:r>
-      <w:r>
-        <w:t>1</w:t>
-      </w:r>
-      <w:r>
-        <w:t xml:space="preserve"> (</w:t>
-      </w:r>
-      <w:r>
-        <w:t>Low</w:t>
-      </w:r>
-      <w:r>
-        <w:t>)</w:t>
-      </w:r>
-    </w:p>
-    <w:p>
-      <w:pPr>
-        <w:ind w:firstLine="270"/>
-      </w:pPr>
-      <w:r>
-        <w:rPr>
-          <w:b/>
-          <w:bCs/>
-        </w:rPr>
-        <w:t>Add Comment</w:t>
-      </w:r>
-      <w:r>
-        <w:t xml:space="preserve">:  </w:t>
-      </w:r>
-    </w:p>
-    <w:p>
-      <w:pPr>
-        <w:ind w:firstLine="270"/>
-      </w:pPr>
-    </w:p>
-    <w:p>
-      <w:pPr>
-        <w:ind w:firstLine="270"/>
-      </w:pPr>
-    </w:p>
-    <w:p>
-      <w:pPr>
-        <w:ind w:firstLine="270"/>
-      </w:pPr>
-    </w:p>
-    <w:p>
-      <w:pPr>
-        <w:rPr>
-          <w:b/>
-          <w:bCs/>
-        </w:rPr>
-      </w:pPr>
-      <w:r>
-        <w:rPr>
-          <w:b/>
-          <w:bCs/>
-        </w:rPr>
-        <w:t>4.</w:t>
-      </w:r>
-      <w:r>
-        <w:rPr>
-          <w:b/>
-          <w:bCs/>
-        </w:rPr>
-        <w:t xml:space="preserve"> </w:t>
-      </w:r>
-      <w:r>
-        <w:rPr>
-          <w:b/>
-          <w:bCs/>
-        </w:rPr>
-        <w:t>How effective was the student in solving problems and making decisions during the completion of the project?</w:t>
-      </w:r>
-    </w:p>
-    <w:p>
-      <w:pPr>
-        <w:ind w:firstLine="270"/>
-      </w:pPr>
-      <w:r>
-        <w:t xml:space="preserve">[ </w:t>
-      </w:r>
-      <w:proofErr w:type="gramStart"/>
-      <w:r>
-        <w:t xml:space="preserve">  ]</w:t>
-      </w:r>
-      <w:proofErr w:type="gramEnd"/>
-      <w:r>
-        <w:t xml:space="preserve"> </w:t>
+      <w:r>
+        <w:t>x</w:t>
+      </w:r>
+      <w:r>
+        <w:t xml:space="preserve"> ] </w:t>
       </w:r>
       <w:r>
         <w:t>Very Effective</w:t>
@@ -1060,13 +1026,11 @@
       <w:r>
         <w:t xml:space="preserve">[ </w:t>
       </w:r>
-      <w:proofErr w:type="gramStart"/>
-      <w:r>
-        <w:t xml:space="preserve">  ]</w:t>
-      </w:r>
-      <w:proofErr w:type="gramEnd"/>
-      <w:r>
-        <w:t xml:space="preserve"> </w:t>
+      <w:r>
+        <w:t>x</w:t>
+      </w:r>
+      <w:r>
+        <w:t xml:space="preserve"> ] </w:t>
       </w:r>
       <w:r>
         <w:t>Very Likely</w:t>
@@ -1200,13 +1164,11 @@
       <w:r>
         <w:t xml:space="preserve">[ </w:t>
       </w:r>
-      <w:proofErr w:type="gramStart"/>
-      <w:r>
-        <w:t xml:space="preserve">  ]</w:t>
-      </w:r>
-      <w:proofErr w:type="gramEnd"/>
-      <w:r>
-        <w:t xml:space="preserve"> </w:t>
+      <w:r>
+        <w:t>x</w:t>
+      </w:r>
+      <w:r>
+        <w:t xml:space="preserve"> ] </w:t>
       </w:r>
       <w:r>
         <w:t>Very Likely</w:t>
@@ -1470,6 +1432,9 @@
       </w:r>
       <w:r>
         <w:t xml:space="preserve"> </w:t>
+      </w:r>
+      <w:r>
+        <w:t>4</w:t>
       </w:r>
     </w:p>
     <w:p>
@@ -1538,6 +1503,13 @@
         </w:rPr>
         <w:t xml:space="preserve"> demonstrated in the project</w:t>
       </w:r>
+      <w:r>
+        <w:rPr>
+          <w:b/>
+          <w:bCs/>
+        </w:rPr>
+        <w:t xml:space="preserve"> 5</w:t>
+      </w:r>
     </w:p>
     <w:p>
       <w:r>
@@ -1612,6 +1584,13 @@
         </w:rPr>
         <w:t>.</w:t>
       </w:r>
+      <w:r>
+        <w:rPr>
+          <w:b/>
+          <w:bCs/>
+        </w:rPr>
+        <w:t xml:space="preserve"> 4</w:t>
+      </w:r>
     </w:p>
     <w:p>
       <w:r>
@@ -1714,6 +1693,13 @@
         </w:rPr>
         <w:t>audio, animation, web objects/elements)</w:t>
       </w:r>
+      <w:r>
+        <w:rPr>
+          <w:b/>
+          <w:bCs/>
+        </w:rPr>
+        <w:t xml:space="preserve"> 5</w:t>
+      </w:r>
     </w:p>
     <w:p>
       <w:r>
@@ -1826,6 +1812,9 @@
       <w:r>
         <w:t xml:space="preserve"> </w:t>
       </w:r>
+      <w:r>
+        <w:t xml:space="preserve"> 4</w:t>
+      </w:r>
     </w:p>
     <w:p>
       <w:r>
@@ -1890,6 +1879,13 @@
         </w:rPr>
         <w:t xml:space="preserve"> </w:t>
       </w:r>
+      <w:r>
+        <w:rPr>
+          <w:b/>
+          <w:bCs/>
+        </w:rPr>
+        <w:t>yes</w:t>
+      </w:r>
     </w:p>
     <w:p>
       <w:r>
@@ -1933,6 +1929,13 @@
           <w:bCs/>
         </w:rPr>
         <w:t>?</w:t>
+      </w:r>
+      <w:r>
+        <w:rPr>
+          <w:b/>
+          <w:bCs/>
+        </w:rPr>
+        <w:t xml:space="preserve"> yes</w:t>
       </w:r>
     </w:p>
     <w:p>
@@ -1992,6 +1995,20 @@
         </w:rPr>
         <w:t xml:space="preserve"> of the project?</w:t>
       </w:r>
+      <w:r>
+        <w:rPr>
+          <w:b/>
+          <w:bCs/>
+        </w:rPr>
+        <w:t xml:space="preserve"> The design and the </w:t>
+      </w:r>
+      <w:r>
+        <w:rPr>
+          <w:b/>
+          <w:bCs/>
+        </w:rPr>
+        <w:t>idea of it</w:t>
+      </w:r>
     </w:p>
     <w:p>
       <w:r>
@@ -2042,6 +2059,13 @@
           <w:bCs/>
         </w:rPr>
         <w:t>?</w:t>
+      </w:r>
+      <w:r>
+        <w:rPr>
+          <w:b/>
+          <w:bCs/>
+        </w:rPr>
+        <w:t xml:space="preserve"> Mostly just the navbar</w:t>
       </w:r>
     </w:p>
     <w:p>

</xml_diff>